<commit_message>
Added to a few sections of the project proposal
</commit_message>
<xml_diff>
--- a/ProjectProposal.docx
+++ b/ProjectProposal.docx
@@ -362,7 +362,7 @@
                 <v:stroke joinstyle="miter"/>
                 <v:path gradientshapeok="t" o:connecttype="rect"/>
               </v:shapetype>
-              <v:shape id="Text Box 2" o:spid="_x0000_s1026" type="#_x0000_t202" style="position:absolute;margin-left:0;margin-top:85.5pt;width:494.6pt;height:103.5pt;z-index:251659264;visibility:visible;mso-wrap-style:square;mso-width-percent:0;mso-height-percent:0;mso-wrap-distance-left:9.05pt;mso-wrap-distance-top:0;mso-wrap-distance-right:9.05pt;mso-wrap-distance-bottom:0;mso-position-horizontal:left;mso-position-horizontal-relative:margin;mso-position-vertical:absolute;mso-position-vertical-relative:page;mso-width-percent:0;mso-height-percent:0;mso-width-relative:page;mso-height-relative:page;v-text-anchor:top" o:gfxdata="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" stroked="f">
+              <v:shape id="Text Box 2" o:spid="_x0000_s1026" type="#_x0000_t202" style="position:absolute;margin-left:0;margin-top:85.5pt;width:494.6pt;height:103.5pt;z-index:251659264;visibility:visible;mso-wrap-style:square;mso-width-percent:0;mso-height-percent:0;mso-wrap-distance-left:9.05pt;mso-wrap-distance-top:0;mso-wrap-distance-right:9.05pt;mso-wrap-distance-bottom:0;mso-position-horizontal:left;mso-position-horizontal-relative:margin;mso-position-vertical:absolute;mso-position-vertical-relative:page;mso-width-percent:0;mso-height-percent:0;mso-width-relative:page;mso-height-relative:page;v-text-anchor:top" o:gfxdata="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" stroked="f">
                 <v:fill opacity="0"/>
                 <v:path arrowok="t"/>
                 <v:textbox inset="0,0,0,0">
@@ -807,18 +807,50 @@
       <w:pPr>
         <w:spacing w:after="160" w:line="259" w:lineRule="auto"/>
         <w:rPr>
-          <w:color w:val="FF0000"/>
-          <w:sz w:val="22"/>
-          <w:szCs w:val="22"/>
-        </w:rPr>
-      </w:pPr>
-      <w:r>
-        <w:rPr>
-          <w:color w:val="FF0000"/>
-          <w:sz w:val="22"/>
-          <w:szCs w:val="22"/>
-        </w:rPr>
-        <w:t>This project aims to make a solution that makes it easier for the public to identify the specific sub breeds or mixes of breeds within their dogs to help them have a better understanding of the medical/health issues their dog may face.</w:t>
+          <w:color w:val="000000" w:themeColor="text1"/>
+          <w:sz w:val="22"/>
+          <w:szCs w:val="22"/>
+        </w:rPr>
+      </w:pPr>
+      <w:r>
+        <w:rPr>
+          <w:color w:val="000000" w:themeColor="text1"/>
+          <w:sz w:val="22"/>
+          <w:szCs w:val="22"/>
+        </w:rPr>
+        <w:t>This project aims to make a</w:t>
+      </w:r>
+      <w:r>
+        <w:rPr>
+          <w:color w:val="000000" w:themeColor="text1"/>
+          <w:sz w:val="22"/>
+          <w:szCs w:val="22"/>
+        </w:rPr>
+        <w:t xml:space="preserve"> tool</w:t>
+      </w:r>
+      <w:r>
+        <w:rPr>
+          <w:color w:val="000000" w:themeColor="text1"/>
+          <w:sz w:val="22"/>
+          <w:szCs w:val="22"/>
+        </w:rPr>
+        <w:t xml:space="preserve"> that makes it easier for the public to identify the specific sub breeds or mixes of breeds within their dogs to help them have a better understanding of the medical/health issues their dog may face.</w:t>
+      </w:r>
+      <w:r>
+        <w:rPr>
+          <w:color w:val="000000" w:themeColor="text1"/>
+          <w:sz w:val="22"/>
+          <w:szCs w:val="22"/>
+        </w:rPr>
+        <w:t xml:space="preserve"> </w:t>
+      </w:r>
+      <w:r>
+        <w:rPr>
+          <w:color w:val="000000" w:themeColor="text1"/>
+          <w:sz w:val="22"/>
+          <w:szCs w:val="22"/>
+        </w:rPr>
+        <w:t>Using image classification instead of DNA testing is not only a less expensive alternative to breed detection, but it could also have less ecological impact due to not requiring physical objects to be shipped and materials to be used. Our tool to detect breeds in dogs uses …</w:t>
       </w:r>
     </w:p>
     <w:p>
@@ -862,14 +894,14 @@
       <w:pPr>
         <w:spacing w:after="160" w:line="259" w:lineRule="auto"/>
         <w:rPr>
-          <w:color w:val="FF0000"/>
-          <w:sz w:val="22"/>
-          <w:szCs w:val="22"/>
-        </w:rPr>
-      </w:pPr>
-      <w:r>
-        <w:rPr>
-          <w:color w:val="FF0000"/>
+          <w:color w:val="000000" w:themeColor="text1"/>
+          <w:sz w:val="22"/>
+          <w:szCs w:val="22"/>
+        </w:rPr>
+      </w:pPr>
+      <w:r>
+        <w:rPr>
+          <w:color w:val="000000" w:themeColor="text1"/>
           <w:sz w:val="22"/>
           <w:szCs w:val="22"/>
         </w:rPr>
@@ -877,7 +909,7 @@
       </w:r>
       <w:r>
         <w:rPr>
-          <w:color w:val="FF0000"/>
+          <w:color w:val="000000" w:themeColor="text1"/>
           <w:sz w:val="22"/>
           <w:szCs w:val="22"/>
         </w:rPr>
@@ -888,14 +920,14 @@
       <w:pPr>
         <w:spacing w:after="160" w:line="259" w:lineRule="auto"/>
         <w:rPr>
-          <w:color w:val="FF0000"/>
-          <w:sz w:val="22"/>
-          <w:szCs w:val="22"/>
-        </w:rPr>
-      </w:pPr>
-      <w:r>
-        <w:rPr>
-          <w:color w:val="FF0000"/>
+          <w:color w:val="000000" w:themeColor="text1"/>
+          <w:sz w:val="22"/>
+          <w:szCs w:val="22"/>
+        </w:rPr>
+      </w:pPr>
+      <w:r>
+        <w:rPr>
+          <w:color w:val="000000" w:themeColor="text1"/>
           <w:sz w:val="22"/>
           <w:szCs w:val="22"/>
         </w:rPr>
@@ -967,7 +999,6 @@
           <w:sz w:val="22"/>
           <w:szCs w:val="22"/>
         </w:rPr>
-        <w:lastRenderedPageBreak/>
         <w:t xml:space="preserve">2.1. Review </w:t>
       </w:r>
       <w:r>
@@ -1092,30 +1123,22 @@
       <w:pPr>
         <w:spacing w:after="160" w:line="259" w:lineRule="auto"/>
         <w:rPr>
-          <w:color w:val="FF0000"/>
-          <w:sz w:val="22"/>
-          <w:szCs w:val="22"/>
-        </w:rPr>
-      </w:pPr>
-      <w:r>
-        <w:rPr>
-          <w:color w:val="FF0000"/>
-          <w:sz w:val="22"/>
-          <w:szCs w:val="22"/>
-        </w:rPr>
-        <w:t xml:space="preserve">Several </w:t>
-      </w:r>
-      <w:r>
-        <w:rPr>
-          <w:color w:val="FF0000"/>
-          <w:sz w:val="22"/>
-          <w:szCs w:val="22"/>
-        </w:rPr>
-        <w:t xml:space="preserve">other deep learning approaches to fine-grained breed classification have been done previously. </w:t>
-      </w:r>
-      <w:r>
-        <w:rPr>
-          <w:color w:val="FF0000"/>
+          <w:color w:val="000000" w:themeColor="text1"/>
+          <w:sz w:val="22"/>
+          <w:szCs w:val="22"/>
+        </w:rPr>
+      </w:pPr>
+      <w:r>
+        <w:rPr>
+          <w:color w:val="000000" w:themeColor="text1"/>
+          <w:sz w:val="22"/>
+          <w:szCs w:val="22"/>
+        </w:rPr>
+        <w:t xml:space="preserve">Several other deep learning approaches to fine-grained breed classification have been done previously. </w:t>
+      </w:r>
+      <w:r>
+        <w:rPr>
+          <w:color w:val="000000" w:themeColor="text1"/>
           <w:sz w:val="22"/>
           <w:szCs w:val="22"/>
         </w:rPr>
@@ -1123,7 +1146,7 @@
       </w:r>
       <w:r>
         <w:rPr>
-          <w:color w:val="FF0000"/>
+          <w:color w:val="000000" w:themeColor="text1"/>
           <w:sz w:val="22"/>
           <w:szCs w:val="22"/>
         </w:rPr>
@@ -1131,7 +1154,7 @@
       </w:r>
       <w:r>
         <w:rPr>
-          <w:color w:val="FF0000"/>
+          <w:color w:val="000000" w:themeColor="text1"/>
           <w:sz w:val="22"/>
           <w:szCs w:val="22"/>
         </w:rPr>
@@ -1139,111 +1162,15 @@
       </w:r>
       <w:r>
         <w:rPr>
-          <w:color w:val="FF0000"/>
-          <w:sz w:val="22"/>
-          <w:szCs w:val="22"/>
-        </w:rPr>
-        <w:t xml:space="preserve"> written by Ding</w:t>
-      </w:r>
-      <w:r>
-        <w:rPr>
-          <w:color w:val="FF0000"/>
-          <w:sz w:val="22"/>
-          <w:szCs w:val="22"/>
-        </w:rPr>
-        <w:t>-</w:t>
-      </w:r>
-      <w:r>
-        <w:rPr>
-          <w:color w:val="FF0000"/>
-          <w:sz w:val="22"/>
-          <w:szCs w:val="22"/>
-        </w:rPr>
-        <w:t>Nan</w:t>
-      </w:r>
-      <w:r>
-        <w:rPr>
-          <w:color w:val="FF0000"/>
-          <w:sz w:val="22"/>
-          <w:szCs w:val="22"/>
-        </w:rPr>
-        <w:t xml:space="preserve"> </w:t>
-      </w:r>
-      <w:r>
-        <w:rPr>
-          <w:color w:val="FF0000"/>
-          <w:sz w:val="22"/>
-          <w:szCs w:val="22"/>
-        </w:rPr>
-        <w:t xml:space="preserve">Zou, </w:t>
-      </w:r>
-      <w:r>
-        <w:rPr>
-          <w:color w:val="FF0000"/>
-          <w:sz w:val="22"/>
-          <w:szCs w:val="22"/>
-        </w:rPr>
-        <w:t>Song</w:t>
-      </w:r>
-      <w:r>
-        <w:rPr>
-          <w:color w:val="FF0000"/>
-          <w:sz w:val="22"/>
-          <w:szCs w:val="22"/>
-        </w:rPr>
-        <w:t>-</w:t>
-      </w:r>
-      <w:r>
-        <w:rPr>
-          <w:color w:val="FF0000"/>
-          <w:sz w:val="22"/>
-          <w:szCs w:val="22"/>
-        </w:rPr>
-        <w:t>Hai</w:t>
-      </w:r>
-      <w:r>
-        <w:rPr>
-          <w:color w:val="FF0000"/>
-          <w:sz w:val="22"/>
-          <w:szCs w:val="22"/>
-        </w:rPr>
-        <w:t xml:space="preserve"> </w:t>
-      </w:r>
-      <w:r>
-        <w:rPr>
-          <w:color w:val="FF0000"/>
-          <w:sz w:val="22"/>
-          <w:szCs w:val="22"/>
-        </w:rPr>
-        <w:t>Zhang</w:t>
-      </w:r>
-      <w:r>
-        <w:rPr>
-          <w:color w:val="FF0000"/>
-          <w:sz w:val="22"/>
-          <w:szCs w:val="22"/>
-        </w:rPr>
-        <w:t xml:space="preserve">, </w:t>
-      </w:r>
-      <w:r>
-        <w:rPr>
-          <w:color w:val="FF0000"/>
-          <w:sz w:val="22"/>
-          <w:szCs w:val="22"/>
-        </w:rPr>
-        <w:t>Tai-Jiang Mu &amp; Min Zhang</w:t>
-      </w:r>
-      <w:r>
-        <w:rPr>
-          <w:color w:val="FF0000"/>
-          <w:sz w:val="22"/>
-          <w:szCs w:val="22"/>
-        </w:rPr>
-        <w:t>, discusse</w:t>
-      </w:r>
-      <w:r>
-        <w:rPr>
-          <w:color w:val="FF0000"/>
+          <w:color w:val="000000" w:themeColor="text1"/>
+          <w:sz w:val="22"/>
+          <w:szCs w:val="22"/>
+        </w:rPr>
+        <w:t xml:space="preserve"> written by Ding-Nan Zou, Song-Hai Zhang, Tai-Jiang Mu &amp; Min Zhang, discusse</w:t>
+      </w:r>
+      <w:r>
+        <w:rPr>
+          <w:color w:val="000000" w:themeColor="text1"/>
           <w:sz w:val="22"/>
           <w:szCs w:val="22"/>
         </w:rPr>
@@ -1251,7 +1178,7 @@
       </w:r>
       <w:r>
         <w:rPr>
-          <w:color w:val="FF0000"/>
+          <w:color w:val="000000" w:themeColor="text1"/>
           <w:sz w:val="22"/>
           <w:szCs w:val="22"/>
         </w:rPr>
@@ -1259,7 +1186,7 @@
       </w:r>
       <w:r>
         <w:rPr>
-          <w:color w:val="FF0000"/>
+          <w:color w:val="000000" w:themeColor="text1"/>
           <w:sz w:val="22"/>
           <w:szCs w:val="22"/>
         </w:rPr>
@@ -1267,7 +1194,7 @@
       </w:r>
       <w:r>
         <w:rPr>
-          <w:color w:val="FF0000"/>
+          <w:color w:val="000000" w:themeColor="text1"/>
           <w:sz w:val="22"/>
           <w:szCs w:val="22"/>
         </w:rPr>
@@ -1275,7 +1202,7 @@
       </w:r>
       <w:r>
         <w:rPr>
-          <w:color w:val="FF0000"/>
+          <w:color w:val="000000" w:themeColor="text1"/>
           <w:sz w:val="22"/>
           <w:szCs w:val="22"/>
         </w:rPr>
@@ -1283,7 +1210,7 @@
       </w:r>
       <w:r>
         <w:rPr>
-          <w:color w:val="FF0000"/>
+          <w:color w:val="000000" w:themeColor="text1"/>
           <w:sz w:val="22"/>
           <w:szCs w:val="22"/>
         </w:rPr>
@@ -1291,7 +1218,7 @@
       </w:r>
       <w:r>
         <w:rPr>
-          <w:color w:val="FF0000"/>
+          <w:color w:val="000000" w:themeColor="text1"/>
           <w:sz w:val="22"/>
           <w:szCs w:val="22"/>
         </w:rPr>
@@ -1299,7 +1226,7 @@
       </w:r>
       <w:r>
         <w:rPr>
-          <w:color w:val="FF0000"/>
+          <w:color w:val="000000" w:themeColor="text1"/>
           <w:sz w:val="22"/>
           <w:szCs w:val="22"/>
         </w:rPr>
@@ -1307,32 +1234,16 @@
       </w:r>
       <w:r>
         <w:rPr>
-          <w:color w:val="FF0000"/>
-          <w:sz w:val="22"/>
-          <w:szCs w:val="22"/>
-        </w:rPr>
-        <w:t xml:space="preserve">A paper written by </w:t>
-      </w:r>
-      <w:r>
-        <w:rPr>
-          <w:color w:val="FF0000"/>
-          <w:sz w:val="22"/>
-          <w:szCs w:val="22"/>
-        </w:rPr>
-        <w:t>Xavier</w:t>
-      </w:r>
-      <w:r>
-        <w:rPr>
-          <w:color w:val="FF0000"/>
-          <w:sz w:val="22"/>
-          <w:szCs w:val="22"/>
-        </w:rPr>
-        <w:t xml:space="preserve"> </w:t>
+          <w:color w:val="000000" w:themeColor="text1"/>
+          <w:sz w:val="22"/>
+          <w:szCs w:val="22"/>
+        </w:rPr>
+        <w:t xml:space="preserve">A paper written by Xavier </w:t>
       </w:r>
       <w:proofErr w:type="spellStart"/>
       <w:r>
         <w:rPr>
-          <w:color w:val="FF0000"/>
+          <w:color w:val="000000" w:themeColor="text1"/>
           <w:sz w:val="22"/>
           <w:szCs w:val="22"/>
         </w:rPr>
@@ -1341,47 +1252,15 @@
       <w:proofErr w:type="spellEnd"/>
       <w:r>
         <w:rPr>
-          <w:color w:val="FF0000"/>
-          <w:sz w:val="22"/>
-          <w:szCs w:val="22"/>
-        </w:rPr>
-        <w:t xml:space="preserve"> in April of 2019 discusses the use of two different CNN’s, (VGG-16 &amp; Densenet-201) trained on the Stanford Dogs dataset, to determine a specific breed for a dog [2]. </w:t>
-      </w:r>
-      <w:r>
-        <w:rPr>
-          <w:color w:val="FF0000"/>
-          <w:sz w:val="22"/>
-          <w:szCs w:val="22"/>
-        </w:rPr>
-        <w:t>Kaitlyn</w:t>
-      </w:r>
-      <w:r>
-        <w:rPr>
-          <w:color w:val="FF0000"/>
-          <w:sz w:val="22"/>
-          <w:szCs w:val="22"/>
-        </w:rPr>
-        <w:t xml:space="preserve"> </w:t>
-      </w:r>
-      <w:r>
-        <w:rPr>
-          <w:color w:val="FF0000"/>
-          <w:sz w:val="22"/>
-          <w:szCs w:val="22"/>
-        </w:rPr>
-        <w:t>Mulligan and Pablo Rivas</w:t>
-      </w:r>
-      <w:r>
-        <w:rPr>
-          <w:color w:val="FF0000"/>
-          <w:sz w:val="22"/>
-          <w:szCs w:val="22"/>
-        </w:rPr>
-        <w:t xml:space="preserve"> published a paper in 2019 about Breed Identification using </w:t>
-      </w:r>
-      <w:r>
-        <w:rPr>
-          <w:color w:val="FF0000"/>
+          <w:color w:val="000000" w:themeColor="text1"/>
+          <w:sz w:val="22"/>
+          <w:szCs w:val="22"/>
+        </w:rPr>
+        <w:t xml:space="preserve"> in April of 2019 discusses the use of two different CNN’s, (VGG-16 &amp; Densenet-201) trained on the Stanford Dogs dataset, to determine a specific breed for a dog [2]. Kaitlyn Mulligan and Pablo Rivas published a paper in 2019 about Breed Identification using </w:t>
+      </w:r>
+      <w:r>
+        <w:rPr>
+          <w:color w:val="000000" w:themeColor="text1"/>
           <w:sz w:val="22"/>
           <w:szCs w:val="22"/>
         </w:rPr>
@@ -1390,7 +1269,7 @@
       <w:proofErr w:type="spellStart"/>
       <w:r>
         <w:rPr>
-          <w:color w:val="FF0000"/>
+          <w:color w:val="000000" w:themeColor="text1"/>
           <w:sz w:val="22"/>
           <w:szCs w:val="22"/>
         </w:rPr>
@@ -1399,7 +1278,7 @@
       <w:proofErr w:type="spellEnd"/>
       <w:r>
         <w:rPr>
-          <w:color w:val="FF0000"/>
+          <w:color w:val="000000" w:themeColor="text1"/>
           <w:sz w:val="22"/>
           <w:szCs w:val="22"/>
         </w:rPr>
@@ -1407,7 +1286,7 @@
       </w:r>
       <w:r>
         <w:rPr>
-          <w:color w:val="FF0000"/>
+          <w:color w:val="000000" w:themeColor="text1"/>
           <w:sz w:val="22"/>
           <w:szCs w:val="22"/>
         </w:rPr>
@@ -1467,6 +1346,7 @@
           <w:sz w:val="22"/>
           <w:szCs w:val="22"/>
         </w:rPr>
+        <w:lastRenderedPageBreak/>
         <w:t xml:space="preserve">Note: In this section, </w:t>
       </w:r>
       <w:r>
@@ -1501,15 +1381,49 @@
           <w:sz w:val="22"/>
           <w:szCs w:val="22"/>
         </w:rPr>
-        <w:t>e.g.</w:t>
-      </w:r>
-      <w:r>
-        <w:rPr>
-          <w:color w:val="FF0000"/>
-          <w:sz w:val="22"/>
-          <w:szCs w:val="22"/>
-        </w:rPr>
-        <w:t>, The most related research work is the research paper &lt;……&gt; by research David Jonathon. It’s idea</w:t>
+        <w:t>“</w:t>
+      </w:r>
+      <w:r>
+        <w:rPr>
+          <w:color w:val="FF0000"/>
+          <w:sz w:val="22"/>
+          <w:szCs w:val="22"/>
+        </w:rPr>
+        <w:t>Dog Breed Classification Using Convolutional Neural Networks: Interpreted Through a Lockean Perspective</w:t>
+      </w:r>
+      <w:r>
+        <w:rPr>
+          <w:color w:val="FF0000"/>
+          <w:sz w:val="22"/>
+          <w:szCs w:val="22"/>
+        </w:rPr>
+        <w:t xml:space="preserve">”, the paper written by Xavier </w:t>
+      </w:r>
+      <w:proofErr w:type="spellStart"/>
+      <w:r>
+        <w:rPr>
+          <w:color w:val="FF0000"/>
+          <w:sz w:val="22"/>
+          <w:szCs w:val="22"/>
+        </w:rPr>
+        <w:t>Higa</w:t>
+      </w:r>
+      <w:proofErr w:type="spellEnd"/>
+      <w:r>
+        <w:rPr>
+          <w:color w:val="FF0000"/>
+          <w:sz w:val="22"/>
+          <w:szCs w:val="22"/>
+        </w:rPr>
+        <w:t xml:space="preserve"> is </w:t>
+      </w:r>
+      <w:r>
+        <w:rPr>
+          <w:color w:val="FF0000"/>
+          <w:sz w:val="22"/>
+          <w:szCs w:val="22"/>
+        </w:rPr>
+        <w:t xml:space="preserve">most </w:t>
       </w:r>
       <w:proofErr w:type="gramStart"/>
       <w:r>
@@ -1518,9 +1432,107 @@
           <w:sz w:val="22"/>
           <w:szCs w:val="22"/>
         </w:rPr>
-        <w:t>…..</w:t>
+        <w:t>similar to</w:t>
       </w:r>
       <w:proofErr w:type="gramEnd"/>
+      <w:r>
+        <w:rPr>
+          <w:color w:val="FF0000"/>
+          <w:sz w:val="22"/>
+          <w:szCs w:val="22"/>
+        </w:rPr>
+        <w:t xml:space="preserve"> our project topic. The paper discusses using two CNN’s,</w:t>
+      </w:r>
+      <w:r>
+        <w:rPr>
+          <w:color w:val="FF0000"/>
+          <w:sz w:val="22"/>
+          <w:szCs w:val="22"/>
+        </w:rPr>
+        <w:t xml:space="preserve"> (VGG-16 &amp; Densenet-201) trained on the Stanford Dogs dataset, to determine a specific breed for a dog</w:t>
+      </w:r>
+      <w:r>
+        <w:rPr>
+          <w:color w:val="FF0000"/>
+          <w:sz w:val="22"/>
+          <w:szCs w:val="22"/>
+        </w:rPr>
+        <w:t xml:space="preserve"> [2]. They trained the CNN’s using supervised learning, on labeled image data from ImageNet, then fine tuned each Neural Network using a test set of the Stanford Dogs Dataset</w:t>
+      </w:r>
+      <w:r>
+        <w:rPr>
+          <w:color w:val="FF0000"/>
+          <w:sz w:val="22"/>
+          <w:szCs w:val="22"/>
+        </w:rPr>
+        <w:t xml:space="preserve"> [2]</w:t>
+      </w:r>
+      <w:r>
+        <w:rPr>
+          <w:color w:val="FF0000"/>
+          <w:sz w:val="22"/>
+          <w:szCs w:val="22"/>
+        </w:rPr>
+        <w:t xml:space="preserve">. </w:t>
+      </w:r>
+      <w:r>
+        <w:rPr>
+          <w:color w:val="FF0000"/>
+          <w:sz w:val="22"/>
+          <w:szCs w:val="22"/>
+        </w:rPr>
+        <w:t xml:space="preserve">The two </w:t>
+      </w:r>
+      <w:proofErr w:type="gramStart"/>
+      <w:r>
+        <w:rPr>
+          <w:color w:val="FF0000"/>
+          <w:sz w:val="22"/>
+          <w:szCs w:val="22"/>
+        </w:rPr>
+        <w:t>CNN’s</w:t>
+      </w:r>
+      <w:proofErr w:type="gramEnd"/>
+      <w:r>
+        <w:rPr>
+          <w:color w:val="FF0000"/>
+          <w:sz w:val="22"/>
+          <w:szCs w:val="22"/>
+        </w:rPr>
+        <w:t xml:space="preserve"> used were VGG-16 (Fig</w:t>
+      </w:r>
+      <w:r>
+        <w:rPr>
+          <w:color w:val="FF0000"/>
+          <w:sz w:val="22"/>
+          <w:szCs w:val="22"/>
+        </w:rPr>
+        <w:t>s</w:t>
+      </w:r>
+      <w:r>
+        <w:rPr>
+          <w:color w:val="FF0000"/>
+          <w:sz w:val="22"/>
+          <w:szCs w:val="22"/>
+        </w:rPr>
+        <w:t>. 6</w:t>
+      </w:r>
+      <w:r>
+        <w:rPr>
+          <w:color w:val="FF0000"/>
+          <w:sz w:val="22"/>
+          <w:szCs w:val="22"/>
+        </w:rPr>
+        <w:t xml:space="preserve"> &amp; </w:t>
+      </w:r>
+      <w:r>
+        <w:rPr>
+          <w:color w:val="FF0000"/>
+          <w:sz w:val="22"/>
+          <w:szCs w:val="22"/>
+        </w:rPr>
+        <w:t xml:space="preserve">7) and DenseNet-201(Fig. 8) [2]. </w:t>
+      </w:r>
     </w:p>
     <w:p>
       <w:pPr>
@@ -1531,43 +1543,114 @@
           <w:szCs w:val="22"/>
         </w:rPr>
       </w:pPr>
+      <w:r>
+        <w:rPr>
+          <w:noProof/>
+          <w:color w:val="FF0000"/>
+          <w:sz w:val="22"/>
+          <w:szCs w:val="22"/>
+        </w:rPr>
+        <w:drawing>
+          <wp:inline distT="0" distB="0" distL="0" distR="0" wp14:anchorId="551FEE19" wp14:editId="1E5DDA92">
+            <wp:extent cx="5943600" cy="5109210"/>
+            <wp:effectExtent l="0" t="0" r="0" b="0"/>
+            <wp:docPr id="2" name="Picture 2" descr="Diagram&#10;&#10;Description automatically generated with low confidence"/>
+            <wp:cNvGraphicFramePr>
+              <a:graphicFrameLocks xmlns:a="http://schemas.openxmlformats.org/drawingml/2006/main" noChangeAspect="1"/>
+            </wp:cNvGraphicFramePr>
+            <a:graphic xmlns:a="http://schemas.openxmlformats.org/drawingml/2006/main">
+              <a:graphicData uri="http://schemas.openxmlformats.org/drawingml/2006/picture">
+                <pic:pic xmlns:pic="http://schemas.openxmlformats.org/drawingml/2006/picture">
+                  <pic:nvPicPr>
+                    <pic:cNvPr id="2" name="Picture 2" descr="Diagram&#10;&#10;Description automatically generated with low confidence"/>
+                    <pic:cNvPicPr/>
+                  </pic:nvPicPr>
+                  <pic:blipFill>
+                    <a:blip r:embed="rId6">
+                      <a:extLst>
+                        <a:ext uri="{28A0092B-C50C-407E-A947-70E740481C1C}">
+                          <a14:useLocalDpi xmlns:a14="http://schemas.microsoft.com/office/drawing/2010/main" val="0"/>
+                        </a:ext>
+                      </a:extLst>
+                    </a:blip>
+                    <a:stretch>
+                      <a:fillRect/>
+                    </a:stretch>
+                  </pic:blipFill>
+                  <pic:spPr>
+                    <a:xfrm>
+                      <a:off x="0" y="0"/>
+                      <a:ext cx="5943600" cy="5109210"/>
+                    </a:xfrm>
+                    <a:prstGeom prst="rect">
+                      <a:avLst/>
+                    </a:prstGeom>
+                  </pic:spPr>
+                </pic:pic>
+              </a:graphicData>
+            </a:graphic>
+          </wp:inline>
+        </w:drawing>
+      </w:r>
     </w:p>
     <w:p>
       <w:pPr>
         <w:spacing w:after="160" w:line="259" w:lineRule="auto"/>
         <w:rPr>
-          <w:b/>
-          <w:bCs/>
-          <w:sz w:val="22"/>
-          <w:szCs w:val="22"/>
-        </w:rPr>
-      </w:pPr>
-      <w:r>
-        <w:rPr>
-          <w:b/>
-          <w:bCs/>
-          <w:sz w:val="22"/>
-          <w:szCs w:val="22"/>
-        </w:rPr>
-        <w:t>3</w:t>
-      </w:r>
-      <w:r>
-        <w:rPr>
-          <w:b/>
-          <w:bCs/>
-          <w:sz w:val="22"/>
-          <w:szCs w:val="22"/>
-        </w:rPr>
-        <w:t xml:space="preserve">. </w:t>
-      </w:r>
-      <w:r>
-        <w:rPr>
-          <w:b/>
-          <w:bCs/>
-          <w:sz w:val="22"/>
-          <w:szCs w:val="22"/>
-        </w:rPr>
-        <w:t>Tasks or/and Preliminary Idea</w:t>
+          <w:color w:val="FF0000"/>
+          <w:sz w:val="22"/>
+          <w:szCs w:val="22"/>
+        </w:rPr>
+      </w:pPr>
+      <w:r>
+        <w:rPr>
+          <w:noProof/>
+          <w:color w:val="FF0000"/>
+          <w:sz w:val="22"/>
+          <w:szCs w:val="22"/>
+        </w:rPr>
+        <w:lastRenderedPageBreak/>
+        <w:drawing>
+          <wp:inline distT="0" distB="0" distL="0" distR="0" wp14:anchorId="7BE1EA8E" wp14:editId="3615275F">
+            <wp:extent cx="5943600" cy="4590415"/>
+            <wp:effectExtent l="0" t="0" r="0" b="0"/>
+            <wp:docPr id="3" name="Picture 3" descr="Diagram, engineering drawing&#10;&#10;Description automatically generated"/>
+            <wp:cNvGraphicFramePr>
+              <a:graphicFrameLocks xmlns:a="http://schemas.openxmlformats.org/drawingml/2006/main" noChangeAspect="1"/>
+            </wp:cNvGraphicFramePr>
+            <a:graphic xmlns:a="http://schemas.openxmlformats.org/drawingml/2006/main">
+              <a:graphicData uri="http://schemas.openxmlformats.org/drawingml/2006/picture">
+                <pic:pic xmlns:pic="http://schemas.openxmlformats.org/drawingml/2006/picture">
+                  <pic:nvPicPr>
+                    <pic:cNvPr id="3" name="Picture 3" descr="Diagram, engineering drawing&#10;&#10;Description automatically generated"/>
+                    <pic:cNvPicPr/>
+                  </pic:nvPicPr>
+                  <pic:blipFill>
+                    <a:blip r:embed="rId7">
+                      <a:extLst>
+                        <a:ext uri="{28A0092B-C50C-407E-A947-70E740481C1C}">
+                          <a14:useLocalDpi xmlns:a14="http://schemas.microsoft.com/office/drawing/2010/main" val="0"/>
+                        </a:ext>
+                      </a:extLst>
+                    </a:blip>
+                    <a:stretch>
+                      <a:fillRect/>
+                    </a:stretch>
+                  </pic:blipFill>
+                  <pic:spPr>
+                    <a:xfrm>
+                      <a:off x="0" y="0"/>
+                      <a:ext cx="5943600" cy="4590415"/>
+                    </a:xfrm>
+                    <a:prstGeom prst="rect">
+                      <a:avLst/>
+                    </a:prstGeom>
+                  </pic:spPr>
+                </pic:pic>
+              </a:graphicData>
+            </a:graphic>
+          </wp:inline>
+        </w:drawing>
       </w:r>
     </w:p>
     <w:p>
@@ -1581,69 +1664,52 @@
       </w:pPr>
       <w:r>
         <w:rPr>
-          <w:color w:val="FF0000"/>
-          <w:sz w:val="22"/>
-          <w:szCs w:val="22"/>
-        </w:rPr>
-        <w:t xml:space="preserve">e.g., In this project, we will </w:t>
-      </w:r>
-      <w:r>
-        <w:rPr>
-          <w:color w:val="FF0000"/>
-          <w:sz w:val="22"/>
-          <w:szCs w:val="22"/>
-        </w:rPr>
-        <w:t>compare</w:t>
-      </w:r>
-      <w:r>
-        <w:rPr>
-          <w:color w:val="FF0000"/>
-          <w:sz w:val="22"/>
-          <w:szCs w:val="22"/>
-        </w:rPr>
-        <w:t xml:space="preserve"> the performance of the</w:t>
-      </w:r>
-      <w:r>
-        <w:rPr>
-          <w:color w:val="FF0000"/>
-          <w:sz w:val="22"/>
-          <w:szCs w:val="22"/>
-        </w:rPr>
-        <w:t xml:space="preserve"> state-of-the-art methods</w:t>
-      </w:r>
-      <w:r>
-        <w:rPr>
-          <w:color w:val="FF0000"/>
-          <w:sz w:val="22"/>
-          <w:szCs w:val="22"/>
-        </w:rPr>
-        <w:t xml:space="preserve"> about XXX problem. Also, we will implement an improved or new method about</w:t>
-      </w:r>
-      <w:proofErr w:type="gramStart"/>
-      <w:r>
-        <w:rPr>
-          <w:color w:val="FF0000"/>
-          <w:sz w:val="22"/>
-          <w:szCs w:val="22"/>
-        </w:rPr>
-        <w:t>…..</w:t>
-      </w:r>
-      <w:proofErr w:type="gramEnd"/>
-      <w:r>
-        <w:rPr>
-          <w:color w:val="FF0000"/>
-          <w:sz w:val="22"/>
-          <w:szCs w:val="22"/>
-        </w:rPr>
-        <w:t xml:space="preserve">  The preliminary idea behind method is ……….</w:t>
-      </w:r>
-      <w:r>
-        <w:rPr>
-          <w:color w:val="FF0000"/>
-          <w:sz w:val="22"/>
-          <w:szCs w:val="22"/>
-        </w:rPr>
-        <w:t xml:space="preserve"> The pipeline of the method is shown in Figure 1. </w:t>
+          <w:noProof/>
+          <w:color w:val="FF0000"/>
+          <w:sz w:val="22"/>
+          <w:szCs w:val="22"/>
+        </w:rPr>
+        <w:drawing>
+          <wp:inline distT="0" distB="0" distL="0" distR="0" wp14:anchorId="4939E26C" wp14:editId="21351559">
+            <wp:extent cx="5943600" cy="3372485"/>
+            <wp:effectExtent l="0" t="0" r="0" b="5715"/>
+            <wp:docPr id="5" name="Picture 5" descr="Diagram&#10;&#10;Description automatically generated"/>
+            <wp:cNvGraphicFramePr>
+              <a:graphicFrameLocks xmlns:a="http://schemas.openxmlformats.org/drawingml/2006/main" noChangeAspect="1"/>
+            </wp:cNvGraphicFramePr>
+            <a:graphic xmlns:a="http://schemas.openxmlformats.org/drawingml/2006/main">
+              <a:graphicData uri="http://schemas.openxmlformats.org/drawingml/2006/picture">
+                <pic:pic xmlns:pic="http://schemas.openxmlformats.org/drawingml/2006/picture">
+                  <pic:nvPicPr>
+                    <pic:cNvPr id="5" name="Picture 5" descr="Diagram&#10;&#10;Description automatically generated"/>
+                    <pic:cNvPicPr/>
+                  </pic:nvPicPr>
+                  <pic:blipFill>
+                    <a:blip r:embed="rId8">
+                      <a:extLst>
+                        <a:ext uri="{28A0092B-C50C-407E-A947-70E740481C1C}">
+                          <a14:useLocalDpi xmlns:a14="http://schemas.microsoft.com/office/drawing/2010/main" val="0"/>
+                        </a:ext>
+                      </a:extLst>
+                    </a:blip>
+                    <a:stretch>
+                      <a:fillRect/>
+                    </a:stretch>
+                  </pic:blipFill>
+                  <pic:spPr>
+                    <a:xfrm>
+                      <a:off x="0" y="0"/>
+                      <a:ext cx="5943600" cy="3372485"/>
+                    </a:xfrm>
+                    <a:prstGeom prst="rect">
+                      <a:avLst/>
+                    </a:prstGeom>
+                  </pic:spPr>
+                </pic:pic>
+              </a:graphicData>
+            </a:graphic>
+          </wp:inline>
+        </w:drawing>
       </w:r>
     </w:p>
     <w:p>
@@ -1655,10 +1721,285 @@
           <w:szCs w:val="22"/>
         </w:rPr>
       </w:pPr>
+      <w:r>
+        <w:rPr>
+          <w:color w:val="FF0000"/>
+          <w:sz w:val="22"/>
+          <w:szCs w:val="22"/>
+        </w:rPr>
+        <w:lastRenderedPageBreak/>
+        <w:t xml:space="preserve">Using </w:t>
+      </w:r>
+      <w:proofErr w:type="gramStart"/>
+      <w:r>
+        <w:rPr>
+          <w:color w:val="FF0000"/>
+          <w:sz w:val="22"/>
+          <w:szCs w:val="22"/>
+        </w:rPr>
+        <w:t>MATLAB</w:t>
+      </w:r>
+      <w:proofErr w:type="gramEnd"/>
+      <w:r>
+        <w:rPr>
+          <w:color w:val="FF0000"/>
+          <w:sz w:val="22"/>
+          <w:szCs w:val="22"/>
+        </w:rPr>
+        <w:t xml:space="preserve"> they gathered results of training and testing on each Network (Fig</w:t>
+      </w:r>
+      <w:r>
+        <w:rPr>
+          <w:color w:val="FF0000"/>
+          <w:sz w:val="22"/>
+          <w:szCs w:val="22"/>
+        </w:rPr>
+        <w:t>s. 10 &amp; 11</w:t>
+      </w:r>
+      <w:r>
+        <w:rPr>
+          <w:color w:val="FF0000"/>
+          <w:sz w:val="22"/>
+          <w:szCs w:val="22"/>
+        </w:rPr>
+        <w:t>) using a standard method for training both Networks.</w:t>
+      </w:r>
     </w:p>
     <w:p>
       <w:pPr>
         <w:spacing w:after="160" w:line="259" w:lineRule="auto"/>
+        <w:rPr>
+          <w:color w:val="FF0000"/>
+          <w:sz w:val="22"/>
+          <w:szCs w:val="22"/>
+        </w:rPr>
+      </w:pPr>
+      <w:r>
+        <w:rPr>
+          <w:noProof/>
+          <w:color w:val="FF0000"/>
+          <w:sz w:val="22"/>
+          <w:szCs w:val="22"/>
+        </w:rPr>
+        <w:drawing>
+          <wp:inline distT="0" distB="0" distL="0" distR="0" wp14:anchorId="7EBD2DA4" wp14:editId="740E1D09">
+            <wp:extent cx="5943600" cy="3372485"/>
+            <wp:effectExtent l="0" t="0" r="0" b="5715"/>
+            <wp:docPr id="6" name="Picture 6" descr="A picture containing table&#10;&#10;Description automatically generated"/>
+            <wp:cNvGraphicFramePr>
+              <a:graphicFrameLocks xmlns:a="http://schemas.openxmlformats.org/drawingml/2006/main" noChangeAspect="1"/>
+            </wp:cNvGraphicFramePr>
+            <a:graphic xmlns:a="http://schemas.openxmlformats.org/drawingml/2006/main">
+              <a:graphicData uri="http://schemas.openxmlformats.org/drawingml/2006/picture">
+                <pic:pic xmlns:pic="http://schemas.openxmlformats.org/drawingml/2006/picture">
+                  <pic:nvPicPr>
+                    <pic:cNvPr id="6" name="Picture 6" descr="A picture containing table&#10;&#10;Description automatically generated"/>
+                    <pic:cNvPicPr/>
+                  </pic:nvPicPr>
+                  <pic:blipFill>
+                    <a:blip r:embed="rId9">
+                      <a:extLst>
+                        <a:ext uri="{28A0092B-C50C-407E-A947-70E740481C1C}">
+                          <a14:useLocalDpi xmlns:a14="http://schemas.microsoft.com/office/drawing/2010/main" val="0"/>
+                        </a:ext>
+                      </a:extLst>
+                    </a:blip>
+                    <a:stretch>
+                      <a:fillRect/>
+                    </a:stretch>
+                  </pic:blipFill>
+                  <pic:spPr>
+                    <a:xfrm>
+                      <a:off x="0" y="0"/>
+                      <a:ext cx="5943600" cy="3372485"/>
+                    </a:xfrm>
+                    <a:prstGeom prst="rect">
+                      <a:avLst/>
+                    </a:prstGeom>
+                  </pic:spPr>
+                </pic:pic>
+              </a:graphicData>
+            </a:graphic>
+          </wp:inline>
+        </w:drawing>
+      </w:r>
+      <w:r>
+        <w:rPr>
+          <w:noProof/>
+          <w:color w:val="FF0000"/>
+          <w:sz w:val="22"/>
+          <w:szCs w:val="22"/>
+        </w:rPr>
+        <w:drawing>
+          <wp:inline distT="0" distB="0" distL="0" distR="0" wp14:anchorId="49752A0C" wp14:editId="52B1B8D1">
+            <wp:extent cx="5943600" cy="3372485"/>
+            <wp:effectExtent l="0" t="0" r="0" b="5715"/>
+            <wp:docPr id="7" name="Picture 7" descr="Graphical user interface&#10;&#10;Description automatically generated"/>
+            <wp:cNvGraphicFramePr>
+              <a:graphicFrameLocks xmlns:a="http://schemas.openxmlformats.org/drawingml/2006/main" noChangeAspect="1"/>
+            </wp:cNvGraphicFramePr>
+            <a:graphic xmlns:a="http://schemas.openxmlformats.org/drawingml/2006/main">
+              <a:graphicData uri="http://schemas.openxmlformats.org/drawingml/2006/picture">
+                <pic:pic xmlns:pic="http://schemas.openxmlformats.org/drawingml/2006/picture">
+                  <pic:nvPicPr>
+                    <pic:cNvPr id="7" name="Picture 7" descr="Graphical user interface&#10;&#10;Description automatically generated"/>
+                    <pic:cNvPicPr/>
+                  </pic:nvPicPr>
+                  <pic:blipFill>
+                    <a:blip r:embed="rId10">
+                      <a:extLst>
+                        <a:ext uri="{28A0092B-C50C-407E-A947-70E740481C1C}">
+                          <a14:useLocalDpi xmlns:a14="http://schemas.microsoft.com/office/drawing/2010/main" val="0"/>
+                        </a:ext>
+                      </a:extLst>
+                    </a:blip>
+                    <a:stretch>
+                      <a:fillRect/>
+                    </a:stretch>
+                  </pic:blipFill>
+                  <pic:spPr>
+                    <a:xfrm>
+                      <a:off x="0" y="0"/>
+                      <a:ext cx="5943600" cy="3372485"/>
+                    </a:xfrm>
+                    <a:prstGeom prst="rect">
+                      <a:avLst/>
+                    </a:prstGeom>
+                  </pic:spPr>
+                </pic:pic>
+              </a:graphicData>
+            </a:graphic>
+          </wp:inline>
+        </w:drawing>
+      </w:r>
+    </w:p>
+    <w:p>
+      <w:pPr>
+        <w:spacing w:after="160" w:line="259" w:lineRule="auto"/>
+        <w:rPr>
+          <w:b/>
+          <w:bCs/>
+          <w:sz w:val="22"/>
+          <w:szCs w:val="22"/>
+        </w:rPr>
+      </w:pPr>
+      <w:r>
+        <w:rPr>
+          <w:b/>
+          <w:bCs/>
+          <w:sz w:val="22"/>
+          <w:szCs w:val="22"/>
+        </w:rPr>
+        <w:t>3</w:t>
+      </w:r>
+      <w:r>
+        <w:rPr>
+          <w:b/>
+          <w:bCs/>
+          <w:sz w:val="22"/>
+          <w:szCs w:val="22"/>
+        </w:rPr>
+        <w:t xml:space="preserve">. </w:t>
+      </w:r>
+      <w:r>
+        <w:rPr>
+          <w:b/>
+          <w:bCs/>
+          <w:sz w:val="22"/>
+          <w:szCs w:val="22"/>
+        </w:rPr>
+        <w:t>Tasks or/and Preliminary Idea</w:t>
+      </w:r>
+    </w:p>
+    <w:p>
+      <w:pPr>
+        <w:spacing w:after="160" w:line="259" w:lineRule="auto"/>
+        <w:rPr>
+          <w:color w:val="FF0000"/>
+          <w:sz w:val="22"/>
+          <w:szCs w:val="22"/>
+        </w:rPr>
+      </w:pPr>
+      <w:r>
+        <w:rPr>
+          <w:color w:val="FF0000"/>
+          <w:sz w:val="22"/>
+          <w:szCs w:val="22"/>
+        </w:rPr>
+        <w:t xml:space="preserve">e.g., In this project, we will </w:t>
+      </w:r>
+      <w:r>
+        <w:rPr>
+          <w:color w:val="FF0000"/>
+          <w:sz w:val="22"/>
+          <w:szCs w:val="22"/>
+        </w:rPr>
+        <w:t>compare</w:t>
+      </w:r>
+      <w:r>
+        <w:rPr>
+          <w:color w:val="FF0000"/>
+          <w:sz w:val="22"/>
+          <w:szCs w:val="22"/>
+        </w:rPr>
+        <w:t xml:space="preserve"> the performance of the</w:t>
+      </w:r>
+      <w:r>
+        <w:rPr>
+          <w:color w:val="FF0000"/>
+          <w:sz w:val="22"/>
+          <w:szCs w:val="22"/>
+        </w:rPr>
+        <w:t xml:space="preserve"> state-of-the-art methods</w:t>
+      </w:r>
+      <w:r>
+        <w:rPr>
+          <w:color w:val="FF0000"/>
+          <w:sz w:val="22"/>
+          <w:szCs w:val="22"/>
+        </w:rPr>
+        <w:t xml:space="preserve"> about XXX problem. Also, we will implement an improved or new method about</w:t>
+      </w:r>
+      <w:proofErr w:type="gramStart"/>
+      <w:r>
+        <w:rPr>
+          <w:color w:val="FF0000"/>
+          <w:sz w:val="22"/>
+          <w:szCs w:val="22"/>
+        </w:rPr>
+        <w:t>…..</w:t>
+      </w:r>
+      <w:proofErr w:type="gramEnd"/>
+      <w:r>
+        <w:rPr>
+          <w:color w:val="FF0000"/>
+          <w:sz w:val="22"/>
+          <w:szCs w:val="22"/>
+        </w:rPr>
+        <w:t xml:space="preserve">  The preliminary idea behind method is ……….</w:t>
+      </w:r>
+      <w:r>
+        <w:rPr>
+          <w:color w:val="FF0000"/>
+          <w:sz w:val="22"/>
+          <w:szCs w:val="22"/>
+        </w:rPr>
+        <w:t xml:space="preserve"> The pipeline of the method is shown in Figure 1. </w:t>
+      </w:r>
+    </w:p>
+    <w:p>
+      <w:pPr>
+        <w:spacing w:after="160" w:line="259" w:lineRule="auto"/>
+        <w:rPr>
+          <w:color w:val="FF0000"/>
+          <w:sz w:val="22"/>
+          <w:szCs w:val="22"/>
+        </w:rPr>
+      </w:pPr>
+    </w:p>
+    <w:p>
+      <w:pPr>
+        <w:spacing w:after="160" w:line="259" w:lineRule="auto"/>
         <w:jc w:val="center"/>
         <w:rPr>
           <w:color w:val="FF0000"/>
@@ -1673,7 +2014,6 @@
           <w:sz w:val="22"/>
           <w:szCs w:val="22"/>
         </w:rPr>
-        <w:lastRenderedPageBreak/>
         <w:drawing>
           <wp:inline distT="0" distB="0" distL="0" distR="0" wp14:anchorId="2FEFAEA5" wp14:editId="4058B883">
             <wp:extent cx="3592288" cy="1436915"/>
@@ -1690,7 +2030,7 @@
                     <pic:cNvPicPr/>
                   </pic:nvPicPr>
                   <pic:blipFill>
-                    <a:blip r:embed="rId6"/>
+                    <a:blip r:embed="rId11"/>
                     <a:stretch>
                       <a:fillRect/>
                     </a:stretch>
@@ -1784,36 +2124,24 @@
           <w:sz w:val="22"/>
           <w:szCs w:val="22"/>
         </w:rPr>
-        <w:t>e.g., We will collect XXX dataset for this project. This data can be obtained from ……</w:t>
-      </w:r>
-      <w:proofErr w:type="gramStart"/>
-      <w:r>
-        <w:rPr>
-          <w:color w:val="FF0000"/>
-          <w:sz w:val="22"/>
-          <w:szCs w:val="22"/>
-        </w:rPr>
-        <w:t>…..</w:t>
-      </w:r>
-      <w:proofErr w:type="gramEnd"/>
-      <w:r>
-        <w:rPr>
-          <w:color w:val="FF0000"/>
-          <w:sz w:val="22"/>
-          <w:szCs w:val="22"/>
-        </w:rPr>
-        <w:t xml:space="preserve"> We will preprocess this data for …</w:t>
-      </w:r>
-      <w:proofErr w:type="gramStart"/>
-      <w:r>
-        <w:rPr>
-          <w:color w:val="FF0000"/>
-          <w:sz w:val="22"/>
-          <w:szCs w:val="22"/>
-        </w:rPr>
-        <w:t>…..</w:t>
-      </w:r>
-      <w:proofErr w:type="gramEnd"/>
+        <w:t>Our team will obtain data from the Stanford Dogs Dataset as well as data from ImageNet. This data is readily available through Stanford and Princeton Universities [4][5]. We will preprocess the data to be used for object detection and image recognition</w:t>
+      </w:r>
+      <w:r>
+        <w:rPr>
+          <w:color w:val="FF0000"/>
+          <w:sz w:val="22"/>
+          <w:szCs w:val="22"/>
+        </w:rPr>
+        <w:t>/classification</w:t>
+      </w:r>
+      <w:r>
+        <w:rPr>
+          <w:color w:val="FF0000"/>
+          <w:sz w:val="22"/>
+          <w:szCs w:val="22"/>
+        </w:rPr>
+        <w:t xml:space="preserve">. </w:t>
+      </w:r>
     </w:p>
     <w:p>
       <w:pPr>
@@ -1946,7 +2274,7 @@
                 <w:sz w:val="22"/>
                 <w:szCs w:val="22"/>
               </w:rPr>
-              <w:t xml:space="preserve">e.g., 1. Read related research papers/codes and write research proposal. </w:t>
+              <w:t xml:space="preserve">1. Read related research papers/codes and write research proposal. </w:t>
             </w:r>
           </w:p>
         </w:tc>
@@ -2010,7 +2338,7 @@
                 <w:sz w:val="22"/>
                 <w:szCs w:val="22"/>
               </w:rPr>
-              <w:t xml:space="preserve">e.g., 2. Prepare and obtain the dataset for this project. </w:t>
+              <w:t xml:space="preserve">2. Prepare and obtain the dataset for this project. </w:t>
             </w:r>
           </w:p>
         </w:tc>
@@ -2049,25 +2377,15 @@
                 <w:sz w:val="22"/>
                 <w:szCs w:val="22"/>
               </w:rPr>
-              <w:t xml:space="preserve"> </w:t>
+              <w:t xml:space="preserve"> ~ </w:t>
             </w:r>
-            <w:proofErr w:type="gramStart"/>
             <w:r>
               <w:rPr>
                 <w:color w:val="FF0000"/>
                 <w:sz w:val="22"/>
                 <w:szCs w:val="22"/>
               </w:rPr>
-              <w:t>~ ?</w:t>
-            </w:r>
-            <w:proofErr w:type="gramEnd"/>
-            <w:r>
-              <w:rPr>
-                <w:color w:val="FF0000"/>
-                <w:sz w:val="22"/>
-                <w:szCs w:val="22"/>
-              </w:rPr>
-              <w:t xml:space="preserve">/? </w:t>
+              <w:t>9/23</w:t>
             </w:r>
           </w:p>
         </w:tc>
@@ -2092,7 +2410,7 @@
                 <w:sz w:val="22"/>
                 <w:szCs w:val="22"/>
               </w:rPr>
-              <w:t>e.g., 3. Implement/run the existing models and compare their performance.</w:t>
+              <w:t>3. Implement/run the existing models and compare their performance.</w:t>
             </w:r>
           </w:p>
         </w:tc>
@@ -2115,7 +2433,55 @@
                 <w:sz w:val="22"/>
                 <w:szCs w:val="22"/>
               </w:rPr>
-              <w:t>?/? ~ ?/?</w:t>
+              <w:t>9</w:t>
+            </w:r>
+            <w:r>
+              <w:rPr>
+                <w:color w:val="FF0000"/>
+                <w:sz w:val="22"/>
+                <w:szCs w:val="22"/>
+              </w:rPr>
+              <w:t>/</w:t>
+            </w:r>
+            <w:r>
+              <w:rPr>
+                <w:color w:val="FF0000"/>
+                <w:sz w:val="22"/>
+                <w:szCs w:val="22"/>
+              </w:rPr>
+              <w:t>23</w:t>
+            </w:r>
+            <w:r>
+              <w:rPr>
+                <w:color w:val="FF0000"/>
+                <w:sz w:val="22"/>
+                <w:szCs w:val="22"/>
+              </w:rPr>
+              <w:t xml:space="preserve"> ~ </w:t>
+            </w:r>
+            <w:r>
+              <w:rPr>
+                <w:color w:val="FF0000"/>
+                <w:sz w:val="22"/>
+                <w:szCs w:val="22"/>
+              </w:rPr>
+              <w:t>9</w:t>
+            </w:r>
+            <w:r>
+              <w:rPr>
+                <w:color w:val="FF0000"/>
+                <w:sz w:val="22"/>
+                <w:szCs w:val="22"/>
+              </w:rPr>
+              <w:t>/</w:t>
+            </w:r>
+            <w:r>
+              <w:rPr>
+                <w:color w:val="FF0000"/>
+                <w:sz w:val="22"/>
+                <w:szCs w:val="22"/>
+              </w:rPr>
+              <w:t>30</w:t>
             </w:r>
           </w:p>
         </w:tc>
@@ -2140,7 +2506,7 @@
                 <w:sz w:val="22"/>
                 <w:szCs w:val="22"/>
               </w:rPr>
-              <w:t>e.g., 4. Implement improved or new model</w:t>
+              <w:t>4. Implement improved or new model</w:t>
             </w:r>
             <w:r>
               <w:rPr>
@@ -2171,7 +2537,39 @@
                 <w:sz w:val="22"/>
                 <w:szCs w:val="22"/>
               </w:rPr>
-              <w:t>?/? ~ ?/?</w:t>
+              <w:t>10</w:t>
+            </w:r>
+            <w:r>
+              <w:rPr>
+                <w:color w:val="FF0000"/>
+                <w:sz w:val="22"/>
+                <w:szCs w:val="22"/>
+              </w:rPr>
+              <w:t>/</w:t>
+            </w:r>
+            <w:r>
+              <w:rPr>
+                <w:color w:val="FF0000"/>
+                <w:sz w:val="22"/>
+                <w:szCs w:val="22"/>
+              </w:rPr>
+              <w:t>1</w:t>
+            </w:r>
+            <w:r>
+              <w:rPr>
+                <w:color w:val="FF0000"/>
+                <w:sz w:val="22"/>
+                <w:szCs w:val="22"/>
+              </w:rPr>
+              <w:t xml:space="preserve"> ~ </w:t>
+            </w:r>
+            <w:r>
+              <w:rPr>
+                <w:color w:val="FF0000"/>
+                <w:sz w:val="22"/>
+                <w:szCs w:val="22"/>
+              </w:rPr>
+              <w:t>10/15</w:t>
             </w:r>
           </w:p>
         </w:tc>
@@ -2196,7 +2594,7 @@
                 <w:sz w:val="22"/>
                 <w:szCs w:val="22"/>
               </w:rPr>
-              <w:t xml:space="preserve">e.g., 5. Conduct experiments to compare the method with existing models. </w:t>
+              <w:t xml:space="preserve">5. Conduct experiments to compare the method with existing models. </w:t>
             </w:r>
           </w:p>
         </w:tc>
@@ -2219,7 +2617,39 @@
                 <w:sz w:val="22"/>
                 <w:szCs w:val="22"/>
               </w:rPr>
-              <w:t>?/? ~ ?/?</w:t>
+              <w:t>10</w:t>
+            </w:r>
+            <w:r>
+              <w:rPr>
+                <w:color w:val="FF0000"/>
+                <w:sz w:val="22"/>
+                <w:szCs w:val="22"/>
+              </w:rPr>
+              <w:t>/</w:t>
+            </w:r>
+            <w:r>
+              <w:rPr>
+                <w:color w:val="FF0000"/>
+                <w:sz w:val="22"/>
+                <w:szCs w:val="22"/>
+              </w:rPr>
+              <w:t>15</w:t>
+            </w:r>
+            <w:r>
+              <w:rPr>
+                <w:color w:val="FF0000"/>
+                <w:sz w:val="22"/>
+                <w:szCs w:val="22"/>
+              </w:rPr>
+              <w:t xml:space="preserve"> ~ </w:t>
+            </w:r>
+            <w:r>
+              <w:rPr>
+                <w:color w:val="FF0000"/>
+                <w:sz w:val="22"/>
+                <w:szCs w:val="22"/>
+              </w:rPr>
+              <w:t>11/1</w:t>
             </w:r>
           </w:p>
         </w:tc>
@@ -2244,7 +2674,7 @@
                 <w:sz w:val="22"/>
                 <w:szCs w:val="22"/>
               </w:rPr>
-              <w:t>e.g., 5. Write the paper</w:t>
+              <w:t>5. Write the paper</w:t>
             </w:r>
             <w:r>
               <w:rPr>
@@ -2252,7 +2682,7 @@
                 <w:sz w:val="22"/>
                 <w:szCs w:val="22"/>
               </w:rPr>
-              <w:t>.</w:t>
+              <w:t>, create PPT</w:t>
             </w:r>
           </w:p>
         </w:tc>
@@ -2275,7 +2705,23 @@
                 <w:sz w:val="22"/>
                 <w:szCs w:val="22"/>
               </w:rPr>
-              <w:t>?/? ~ ?/?</w:t>
+              <w:t>11/1</w:t>
+            </w:r>
+            <w:r>
+              <w:rPr>
+                <w:color w:val="FF0000"/>
+                <w:sz w:val="22"/>
+                <w:szCs w:val="22"/>
+              </w:rPr>
+              <w:t xml:space="preserve"> ~ </w:t>
+            </w:r>
+            <w:r>
+              <w:rPr>
+                <w:color w:val="FF0000"/>
+                <w:sz w:val="22"/>
+                <w:szCs w:val="22"/>
+              </w:rPr>
+              <w:t>11/24</w:t>
             </w:r>
           </w:p>
         </w:tc>
@@ -2300,7 +2746,7 @@
                 <w:sz w:val="22"/>
                 <w:szCs w:val="22"/>
               </w:rPr>
-              <w:t xml:space="preserve">e.g., 6. Prepare the final submission of </w:t>
+              <w:t xml:space="preserve">6. Prepare the final submission of </w:t>
             </w:r>
             <w:r>
               <w:rPr>
@@ -2355,7 +2801,23 @@
                 <w:sz w:val="22"/>
                 <w:szCs w:val="22"/>
               </w:rPr>
-              <w:t>?/? ~ ?/?</w:t>
+              <w:t>11/24</w:t>
+            </w:r>
+            <w:r>
+              <w:rPr>
+                <w:color w:val="FF0000"/>
+                <w:sz w:val="22"/>
+                <w:szCs w:val="22"/>
+              </w:rPr>
+              <w:t xml:space="preserve"> ~ </w:t>
+            </w:r>
+            <w:r>
+              <w:rPr>
+                <w:color w:val="FF0000"/>
+                <w:sz w:val="22"/>
+                <w:szCs w:val="22"/>
+              </w:rPr>
+              <w:t>12/5</w:t>
             </w:r>
           </w:p>
         </w:tc>
@@ -2449,7 +2911,7 @@
         </w:rPr>
         <w:t xml:space="preserve"> classification. Comp. Visual Media 6, 477–487 (2020). </w:t>
       </w:r>
-      <w:hyperlink r:id="rId7" w:tgtFrame="_blank" w:tooltip="https://doi.org/10.1007/s41095-020-0184-6" w:history="1">
+      <w:hyperlink r:id="rId12" w:tgtFrame="_blank" w:tooltip="https://doi.org/10.1007/s41095-020-0184-6" w:history="1">
         <w:r>
           <w:rPr>
             <w:rStyle w:val="Hyperlink"/>
@@ -2582,6 +3044,204 @@
           <w:szCs w:val="22"/>
         </w:rPr>
         <w:t>https://www.reev.us/pdfs/mulligan2019dog.pdf</w:t>
+      </w:r>
+    </w:p>
+    <w:p>
+      <w:pPr>
+        <w:pStyle w:val="ListParagraph"/>
+        <w:numPr>
+          <w:ilvl w:val="0"/>
+          <w:numId w:val="6"/>
+        </w:numPr>
+        <w:rPr>
+          <w:lang w:eastAsia="en-US"/>
+        </w:rPr>
+      </w:pPr>
+      <w:r>
+        <w:rPr>
+          <w:rFonts w:ascii="Georgia" w:hAnsi="Georgia"/>
+          <w:color w:val="000000"/>
+          <w:shd w:val="clear" w:color="auto" w:fill="FFFFFF"/>
+        </w:rPr>
+        <w:t xml:space="preserve">Aditya Khosla, </w:t>
+      </w:r>
+      <w:proofErr w:type="spellStart"/>
+      <w:r>
+        <w:rPr>
+          <w:rFonts w:ascii="Georgia" w:hAnsi="Georgia"/>
+          <w:color w:val="000000"/>
+          <w:shd w:val="clear" w:color="auto" w:fill="FFFFFF"/>
+        </w:rPr>
+        <w:t>Nityananda</w:t>
+      </w:r>
+      <w:proofErr w:type="spellEnd"/>
+      <w:r>
+        <w:rPr>
+          <w:rFonts w:ascii="Georgia" w:hAnsi="Georgia"/>
+          <w:color w:val="000000"/>
+          <w:shd w:val="clear" w:color="auto" w:fill="FFFFFF"/>
+        </w:rPr>
+        <w:t xml:space="preserve"> </w:t>
+      </w:r>
+      <w:proofErr w:type="spellStart"/>
+      <w:r>
+        <w:rPr>
+          <w:rFonts w:ascii="Georgia" w:hAnsi="Georgia"/>
+          <w:color w:val="000000"/>
+          <w:shd w:val="clear" w:color="auto" w:fill="FFFFFF"/>
+        </w:rPr>
+        <w:t>Jayadevaprakash</w:t>
+      </w:r>
+      <w:proofErr w:type="spellEnd"/>
+      <w:r>
+        <w:rPr>
+          <w:rFonts w:ascii="Georgia" w:hAnsi="Georgia"/>
+          <w:color w:val="000000"/>
+          <w:shd w:val="clear" w:color="auto" w:fill="FFFFFF"/>
+        </w:rPr>
+        <w:t xml:space="preserve">, </w:t>
+      </w:r>
+      <w:proofErr w:type="spellStart"/>
+      <w:r>
+        <w:rPr>
+          <w:rFonts w:ascii="Georgia" w:hAnsi="Georgia"/>
+          <w:color w:val="000000"/>
+          <w:shd w:val="clear" w:color="auto" w:fill="FFFFFF"/>
+        </w:rPr>
+        <w:t>Bangpeng</w:t>
+      </w:r>
+      <w:proofErr w:type="spellEnd"/>
+      <w:r>
+        <w:rPr>
+          <w:rFonts w:ascii="Georgia" w:hAnsi="Georgia"/>
+          <w:color w:val="000000"/>
+          <w:shd w:val="clear" w:color="auto" w:fill="FFFFFF"/>
+        </w:rPr>
+        <w:t xml:space="preserve"> Yao and Li Fei-Fei. </w:t>
+      </w:r>
+      <w:r>
+        <w:rPr>
+          <w:rFonts w:ascii="Georgia" w:hAnsi="Georgia"/>
+          <w:b/>
+          <w:bCs/>
+          <w:color w:val="000000"/>
+          <w:shd w:val="clear" w:color="auto" w:fill="FFFFFF"/>
+        </w:rPr>
+        <w:t>Novel dataset for Fine-Grained Image Categorization.</w:t>
+      </w:r>
+      <w:r>
+        <w:rPr>
+          <w:rFonts w:ascii="Georgia" w:hAnsi="Georgia"/>
+          <w:color w:val="000000"/>
+          <w:shd w:val="clear" w:color="auto" w:fill="FFFFFF"/>
+        </w:rPr>
+        <w:t> </w:t>
+      </w:r>
+      <w:r>
+        <w:rPr>
+          <w:rFonts w:ascii="Georgia" w:hAnsi="Georgia"/>
+          <w:i/>
+          <w:iCs/>
+          <w:color w:val="000000"/>
+          <w:shd w:val="clear" w:color="auto" w:fill="FFFFFF"/>
+        </w:rPr>
+        <w:t>First Workshop on Fine-Grained Visual Categorization (FGVC), IEEE Conference on Computer Vision and Pattern Recognition (CVPR)</w:t>
+      </w:r>
+      <w:r>
+        <w:rPr>
+          <w:rFonts w:ascii="Georgia" w:hAnsi="Georgia"/>
+          <w:color w:val="000000"/>
+          <w:shd w:val="clear" w:color="auto" w:fill="FFFFFF"/>
+        </w:rPr>
+        <w:t>, 2011.</w:t>
+      </w:r>
+    </w:p>
+    <w:p>
+      <w:pPr>
+        <w:pStyle w:val="ListParagraph"/>
+        <w:numPr>
+          <w:ilvl w:val="0"/>
+          <w:numId w:val="6"/>
+        </w:numPr>
+        <w:rPr>
+          <w:lang w:eastAsia="en-US"/>
+        </w:rPr>
+      </w:pPr>
+      <w:r>
+        <w:rPr>
+          <w:rFonts w:ascii="IBM Plex Sans" w:hAnsi="IBM Plex Sans"/>
+          <w:color w:val="32363A"/>
+          <w:sz w:val="21"/>
+          <w:szCs w:val="21"/>
+          <w:shd w:val="clear" w:color="auto" w:fill="FFFFFF"/>
+        </w:rPr>
+        <w:t xml:space="preserve">Deng, J., Dong, W., </w:t>
+      </w:r>
+      <w:proofErr w:type="spellStart"/>
+      <w:r>
+        <w:rPr>
+          <w:rFonts w:ascii="IBM Plex Sans" w:hAnsi="IBM Plex Sans"/>
+          <w:color w:val="32363A"/>
+          <w:sz w:val="21"/>
+          <w:szCs w:val="21"/>
+          <w:shd w:val="clear" w:color="auto" w:fill="FFFFFF"/>
+        </w:rPr>
+        <w:t>Socher</w:t>
+      </w:r>
+      <w:proofErr w:type="spellEnd"/>
+      <w:r>
+        <w:rPr>
+          <w:rFonts w:ascii="IBM Plex Sans" w:hAnsi="IBM Plex Sans"/>
+          <w:color w:val="32363A"/>
+          <w:sz w:val="21"/>
+          <w:szCs w:val="21"/>
+          <w:shd w:val="clear" w:color="auto" w:fill="FFFFFF"/>
+        </w:rPr>
+        <w:t xml:space="preserve">, R., Li, L.-J., Li, K., &amp; Fei-Fei, L. (2009). </w:t>
+      </w:r>
+      <w:proofErr w:type="spellStart"/>
+      <w:r>
+        <w:rPr>
+          <w:rFonts w:ascii="IBM Plex Sans" w:hAnsi="IBM Plex Sans"/>
+          <w:color w:val="32363A"/>
+          <w:sz w:val="21"/>
+          <w:szCs w:val="21"/>
+          <w:shd w:val="clear" w:color="auto" w:fill="FFFFFF"/>
+        </w:rPr>
+        <w:t>Imagenet</w:t>
+      </w:r>
+      <w:proofErr w:type="spellEnd"/>
+      <w:r>
+        <w:rPr>
+          <w:rFonts w:ascii="IBM Plex Sans" w:hAnsi="IBM Plex Sans"/>
+          <w:color w:val="32363A"/>
+          <w:sz w:val="21"/>
+          <w:szCs w:val="21"/>
+          <w:shd w:val="clear" w:color="auto" w:fill="FFFFFF"/>
+        </w:rPr>
+        <w:t>: A large-scale hierarchical image database. In </w:t>
+      </w:r>
+      <w:r>
+        <w:rPr>
+          <w:rFonts w:ascii="IBM Plex Sans" w:hAnsi="IBM Plex Sans"/>
+          <w:i/>
+          <w:iCs/>
+          <w:color w:val="32363A"/>
+          <w:sz w:val="21"/>
+          <w:szCs w:val="21"/>
+          <w:shd w:val="clear" w:color="auto" w:fill="FFFFFF"/>
+        </w:rPr>
+        <w:t>2009 IEEE conference on computer vision and pattern recognition</w:t>
+      </w:r>
+      <w:r>
+        <w:rPr>
+          <w:rFonts w:ascii="IBM Plex Sans" w:hAnsi="IBM Plex Sans"/>
+          <w:color w:val="32363A"/>
+          <w:sz w:val="21"/>
+          <w:szCs w:val="21"/>
+          <w:shd w:val="clear" w:color="auto" w:fill="FFFFFF"/>
+        </w:rPr>
+        <w:t> (pp. 248–255).</w:t>
       </w:r>
     </w:p>
     <w:p>

</xml_diff>